<commit_message>
Added Website to each Verticals (RD Lux, Smart, Care & Cafe)
</commit_message>
<xml_diff>
--- a/Apx.Royal Drive.docx
+++ b/Apx.Royal Drive.docx
@@ -809,6 +809,42 @@
           <w:b/>
           <w:bCs/>
         </w:rPr>
+        <w:t xml:space="preserve">Website: </w:t>
+      </w:r>
+      <w:hyperlink r:id="rId7" w:history="1">
+        <w:r>
+          <w:rPr>
+            <w:rStyle w:val="Hyperlink"/>
+            <w:rFonts w:cstheme="minorHAnsi"/>
+          </w:rPr>
+          <w:t>https://www.royaldrive.in/</w:t>
+        </w:r>
+      </w:hyperlink>
+      <w:r>
+        <w:rPr>
+          <w:rFonts w:cstheme="minorHAnsi"/>
+        </w:rPr>
+        <w:t xml:space="preserve"> </w:t>
+      </w:r>
+    </w:p>
+    <w:p>
+      <w:pPr>
+        <w:pStyle w:val="ListParagraph"/>
+        <w:numPr>
+          <w:ilvl w:val="0"/>
+          <w:numId w:val="6"/>
+        </w:numPr>
+        <w:spacing w:line="360" w:lineRule="auto"/>
+        <w:rPr>
+          <w:rFonts w:cstheme="minorHAnsi"/>
+        </w:rPr>
+      </w:pPr>
+      <w:r>
+        <w:rPr>
+          <w:rFonts w:cstheme="minorHAnsi"/>
+          <w:b/>
+          <w:bCs/>
+        </w:rPr>
         <w:t>Showroom Locations:</w:t>
       </w:r>
     </w:p>
@@ -1206,6 +1242,7 @@
           <w:b/>
           <w:bCs/>
         </w:rPr>
+        <w:lastRenderedPageBreak/>
         <w:t>Adress</w:t>
       </w:r>
       <w:proofErr w:type="spellEnd"/>
@@ -1309,7 +1346,6 @@
         <w:rPr>
           <w:rFonts w:cstheme="minorHAnsi"/>
         </w:rPr>
-        <w:lastRenderedPageBreak/>
         <w:t>e.</w:t>
       </w:r>
       <w:r>
@@ -1468,6 +1504,60 @@
     </w:p>
     <w:p>
       <w:pPr>
+        <w:spacing w:line="240" w:lineRule="auto"/>
+        <w:ind w:left="1418" w:hanging="284"/>
+        <w:rPr>
+          <w:rFonts w:cstheme="minorHAnsi"/>
+        </w:rPr>
+      </w:pPr>
+      <w:r>
+        <w:rPr>
+          <w:rFonts w:cstheme="minorHAnsi"/>
+        </w:rPr>
+        <w:t>d.</w:t>
+      </w:r>
+      <w:r>
+        <w:rPr>
+          <w:rFonts w:cstheme="minorHAnsi"/>
+        </w:rPr>
+        <w:tab/>
+      </w:r>
+      <w:r>
+        <w:rPr>
+          <w:rFonts w:cstheme="minorHAnsi"/>
+          <w:b/>
+          <w:bCs/>
+        </w:rPr>
+        <w:t>Website:</w:t>
+      </w:r>
+      <w:r>
+        <w:rPr>
+          <w:rFonts w:cstheme="minorHAnsi"/>
+          <w:b/>
+          <w:bCs/>
+        </w:rPr>
+        <w:t xml:space="preserve"> </w:t>
+      </w:r>
+      <w:hyperlink r:id="rId8" w:history="1">
+        <w:r>
+          <w:rPr>
+            <w:rStyle w:val="Hyperlink"/>
+            <w:rFonts w:cstheme="minorHAnsi"/>
+          </w:rPr>
+          <w:t>https://royaldrivesmart.in/</w:t>
+        </w:r>
+      </w:hyperlink>
+      <w:r>
+        <w:rPr>
+          <w:rFonts w:cstheme="minorHAnsi"/>
+          <w:b/>
+          <w:bCs/>
+        </w:rPr>
+        <w:t xml:space="preserve"> </w:t>
+      </w:r>
+    </w:p>
+    <w:p>
+      <w:pPr>
         <w:spacing w:line="360" w:lineRule="auto"/>
         <w:ind w:left="1134"/>
         <w:rPr>
@@ -1478,7 +1568,7 @@
         <w:rPr>
           <w:rFonts w:cstheme="minorHAnsi"/>
         </w:rPr>
-        <w:t>d.</w:t>
+        <w:t>e.</w:t>
       </w:r>
       <w:r>
         <w:rPr>
@@ -2442,7 +2532,54 @@
         <w:rPr>
           <w:rFonts w:cstheme="minorHAnsi"/>
         </w:rPr>
+        <w:lastRenderedPageBreak/>
         <w:t>Etc.</w:t>
+      </w:r>
+    </w:p>
+    <w:p>
+      <w:pPr>
+        <w:pStyle w:val="ListParagraph"/>
+        <w:spacing w:line="276" w:lineRule="auto"/>
+        <w:ind w:left="2160"/>
+        <w:rPr>
+          <w:rFonts w:cstheme="minorHAnsi"/>
+        </w:rPr>
+      </w:pPr>
+    </w:p>
+    <w:p>
+      <w:pPr>
+        <w:pStyle w:val="ListParagraph"/>
+        <w:numPr>
+          <w:ilvl w:val="0"/>
+          <w:numId w:val="21"/>
+        </w:numPr>
+        <w:spacing w:line="276" w:lineRule="auto"/>
+        <w:rPr>
+          <w:rFonts w:cstheme="minorHAnsi"/>
+        </w:rPr>
+      </w:pPr>
+      <w:r>
+        <w:rPr>
+          <w:rFonts w:cstheme="minorHAnsi"/>
+          <w:b/>
+          <w:bCs/>
+        </w:rPr>
+        <w:t xml:space="preserve">Website: </w:t>
+      </w:r>
+      <w:hyperlink r:id="rId9" w:history="1">
+        <w:r>
+          <w:rPr>
+            <w:rStyle w:val="Hyperlink"/>
+            <w:rFonts w:cstheme="minorHAnsi"/>
+          </w:rPr>
+          <w:t>https://royaldrivecare.in/</w:t>
+        </w:r>
+      </w:hyperlink>
+      <w:r>
+        <w:rPr>
+          <w:rFonts w:cstheme="minorHAnsi"/>
+        </w:rPr>
+        <w:t xml:space="preserve"> </w:t>
       </w:r>
     </w:p>
     <w:p>
@@ -2513,7 +2650,6 @@
           <w:b/>
           <w:bCs/>
         </w:rPr>
-        <w:lastRenderedPageBreak/>
         <w:t xml:space="preserve">Address: </w:t>
       </w:r>
       <w:r>
@@ -2878,6 +3014,57 @@
     <w:p>
       <w:pPr>
         <w:pStyle w:val="ListParagraph"/>
+        <w:spacing w:line="276" w:lineRule="auto"/>
+        <w:ind w:left="1276"/>
+        <w:rPr>
+          <w:rFonts w:eastAsia="Times New Roman" w:cstheme="minorHAnsi"/>
+          <w:lang w:eastAsia="en-IN"/>
+        </w:rPr>
+      </w:pPr>
+    </w:p>
+    <w:p>
+      <w:pPr>
+        <w:pStyle w:val="ListParagraph"/>
+        <w:numPr>
+          <w:ilvl w:val="0"/>
+          <w:numId w:val="27"/>
+        </w:numPr>
+        <w:spacing w:line="276" w:lineRule="auto"/>
+        <w:rPr>
+          <w:rFonts w:eastAsia="Times New Roman" w:cstheme="minorHAnsi"/>
+          <w:lang w:eastAsia="en-IN"/>
+        </w:rPr>
+      </w:pPr>
+      <w:r>
+        <w:rPr>
+          <w:rFonts w:eastAsia="Times New Roman" w:cstheme="minorHAnsi"/>
+          <w:b/>
+          <w:bCs/>
+          <w:lang w:eastAsia="en-IN"/>
+        </w:rPr>
+        <w:t xml:space="preserve">Website: </w:t>
+      </w:r>
+      <w:hyperlink r:id="rId10" w:history="1">
+        <w:r>
+          <w:rPr>
+            <w:rStyle w:val="Hyperlink"/>
+            <w:rFonts w:eastAsia="Times New Roman" w:cstheme="minorHAnsi"/>
+            <w:lang w:eastAsia="en-IN"/>
+          </w:rPr>
+          <w:t>https://www.rd.cafe/</w:t>
+        </w:r>
+      </w:hyperlink>
+      <w:r>
+        <w:rPr>
+          <w:rFonts w:eastAsia="Times New Roman" w:cstheme="minorHAnsi"/>
+          <w:lang w:eastAsia="en-IN"/>
+        </w:rPr>
+        <w:t xml:space="preserve"> </w:t>
+      </w:r>
+    </w:p>
+    <w:p>
+      <w:pPr>
+        <w:pStyle w:val="ListParagraph"/>
         <w:numPr>
           <w:ilvl w:val="0"/>
           <w:numId w:val="27"/>
@@ -2928,12 +3115,16 @@
         <w:spacing w:line="276" w:lineRule="auto"/>
         <w:rPr>
           <w:rFonts w:eastAsia="Times New Roman" w:cstheme="minorHAnsi"/>
+          <w:b/>
+          <w:bCs/>
           <w:lang w:eastAsia="en-IN"/>
         </w:rPr>
       </w:pPr>
       <w:r>
         <w:rPr>
           <w:rFonts w:eastAsia="Times New Roman" w:cstheme="minorHAnsi"/>
+          <w:b/>
+          <w:bCs/>
           <w:lang w:eastAsia="en-IN"/>
         </w:rPr>
         <w:t>RD Café Kochi</w:t>
@@ -6767,6 +6958,29 @@
       <w:iCs/>
     </w:rPr>
   </w:style>
+  <w:style w:type="character" w:styleId="Hyperlink">
+    <w:name w:val="Hyperlink"/>
+    <w:basedOn w:val="DefaultParagraphFont"/>
+    <w:uiPriority w:val="99"/>
+    <w:unhideWhenUsed/>
+    <w:rsid w:val="0031155B"/>
+    <w:rPr>
+      <w:color w:val="0563C1" w:themeColor="hyperlink"/>
+      <w:u w:val="single"/>
+    </w:rPr>
+  </w:style>
+  <w:style w:type="character" w:styleId="UnresolvedMention">
+    <w:name w:val="Unresolved Mention"/>
+    <w:basedOn w:val="DefaultParagraphFont"/>
+    <w:uiPriority w:val="99"/>
+    <w:semiHidden/>
+    <w:unhideWhenUsed/>
+    <w:rsid w:val="0031155B"/>
+    <w:rPr>
+      <w:color w:val="605E5C"/>
+      <w:shd w:val="clear" w:color="auto" w:fill="E1DFDD"/>
+    </w:rPr>
+  </w:style>
 </w:styles>
 </file>
 

</xml_diff>